<commit_message>
Docx reports was updated in order to apply formatting into like the original files
</commit_message>
<xml_diff>
--- a/media/file_templates/ishihara.docx
+++ b/media/file_templates/ishihara.docx
@@ -5,10 +5,6 @@
     <w:p>
       <w:pPr>
         <w:pStyle w:val="Normal"/>
-        <w:widowControl/>
-        <w:suppressAutoHyphens w:val="true"/>
-        <w:bidi w:val="0"/>
-        <w:ind w:left="0" w:right="0" w:hanging="0"/>
         <w:rPr>
           <w:b/>
           <w:b/>
@@ -30,932 +26,756 @@
     </w:p>
     <w:p>
       <w:pPr>
-        <w:pStyle w:val="Predeterminado"/>
-        <w:widowControl/>
-        <w:suppressAutoHyphens w:val="true"/>
-        <w:bidi w:val="0"/>
-        <w:spacing w:lineRule="atLeast" w:line="100"/>
-        <w:ind w:left="0" w:right="0" w:hanging="0"/>
+        <w:pStyle w:val="Normal"/>
+        <w:spacing w:lineRule="auto" w:line="240" w:before="0" w:after="0"/>
         <w:jc w:val="center"/>
-        <w:rPr/>
-      </w:pPr>
-      <w:r>
-        <w:rPr>
+        <w:rPr>
+          <w:rFonts w:eastAsia="DejaVu Sans"/>
+          <w:b/>
           <w:b/>
           <w:sz w:val="24"/>
           <w:szCs w:val="24"/>
           <w:u w:val="double"/>
-          <w:lang w:val="es-ES_tradnl"/>
+          <w:lang w:val="es-ES_tradnl" w:eastAsia="en-US"/>
+        </w:rPr>
+      </w:pPr>
+      <w:r>
+        <w:rPr>
+          <w:rFonts w:eastAsia="DejaVu Sans"/>
+          <w:b/>
+          <w:sz w:val="24"/>
+          <w:szCs w:val="24"/>
+          <w:u w:val="double"/>
+          <w:lang w:val="es-ES_tradnl" w:eastAsia="en-US"/>
         </w:rPr>
         <w:t>EXAMEN ISHIHARA</w:t>
       </w:r>
     </w:p>
     <w:p>
       <w:pPr>
-        <w:pStyle w:val="Predeterminado"/>
-        <w:widowControl/>
-        <w:suppressAutoHyphens w:val="true"/>
-        <w:bidi w:val="0"/>
-        <w:spacing w:lineRule="atLeast" w:line="100"/>
-        <w:ind w:left="0" w:right="0" w:hanging="0"/>
+        <w:pStyle w:val="Normal"/>
+        <w:spacing w:lineRule="auto" w:line="240" w:before="0" w:after="0"/>
         <w:jc w:val="center"/>
         <w:rPr>
-          <w:sz w:val="24"/>
-          <w:szCs w:val="24"/>
-          <w:lang w:val="es-ES_tradnl"/>
-        </w:rPr>
-      </w:pPr>
-      <w:r>
-        <w:rPr>
-          <w:sz w:val="24"/>
-          <w:szCs w:val="24"/>
-          <w:lang w:val="es-ES_tradnl"/>
-        </w:rPr>
-      </w:r>
-    </w:p>
-    <w:p>
-      <w:pPr>
-        <w:pStyle w:val="Predeterminado"/>
-        <w:widowControl/>
-        <w:suppressAutoHyphens w:val="true"/>
-        <w:bidi w:val="0"/>
-        <w:ind w:left="0" w:right="0" w:hanging="0"/>
-        <w:jc w:val="both"/>
-        <w:rPr/>
-      </w:pPr>
-      <w:r>
-        <w:rPr>
-          <w:rFonts w:cs="Arial"/>
-          <w:color w:val="000000"/>
-          <w:sz w:val="24"/>
-          <w:szCs w:val="24"/>
-        </w:rPr>
-        <w:t>{{articulo_determinado}}</w:t>
-      </w:r>
-      <w:r>
-        <w:rPr>
-          <w:sz w:val="24"/>
-          <w:szCs w:val="24"/>
-          <w:lang w:val="es-ES_tradnl"/>
-        </w:rPr>
-        <w:t xml:space="preserve"> suscrit</w:t>
-      </w:r>
-      <w:r>
-        <w:rPr>
-          <w:rFonts w:cs="Arial"/>
-          <w:color w:val="000000"/>
-          <w:sz w:val="24"/>
-          <w:szCs w:val="24"/>
-          <w:lang w:val="es-ES_tradnl"/>
-        </w:rPr>
-        <w:t>{{genero_sustantivo}}</w:t>
-      </w:r>
-      <w:r>
-        <w:rPr>
-          <w:sz w:val="24"/>
-          <w:szCs w:val="24"/>
-          <w:lang w:val="es-ES_tradnl"/>
-        </w:rPr>
-        <w:t xml:space="preserve"> Médico Cirujano </w:t>
-      </w:r>
-      <w:r>
-        <w:rPr>
-          <w:rFonts w:cs="Arial"/>
-          <w:b/>
-          <w:color w:val="000000"/>
-          <w:sz w:val="24"/>
-          <w:szCs w:val="24"/>
-          <w:lang w:val="es-ES_tradnl"/>
-        </w:rPr>
-        <w:t>{{nombre_completo_medico}}</w:t>
-      </w:r>
-      <w:r>
-        <w:rPr>
-          <w:sz w:val="24"/>
-          <w:szCs w:val="24"/>
-          <w:lang w:val="es-ES_tradnl"/>
-        </w:rPr>
-        <w:t>, legalmente autorizad</w:t>
-      </w:r>
-      <w:r>
-        <w:rPr>
-          <w:rFonts w:cs="Arial"/>
-          <w:color w:val="000000"/>
-          <w:sz w:val="24"/>
-          <w:szCs w:val="24"/>
-          <w:lang w:val="es-ES_tradnl"/>
-        </w:rPr>
-        <w:t>{{genero_sustantivo}}</w:t>
-      </w:r>
-      <w:r>
-        <w:rPr>
-          <w:sz w:val="24"/>
-          <w:szCs w:val="24"/>
-          <w:lang w:val="es-ES_tradnl"/>
-        </w:rPr>
-        <w:t xml:space="preserve"> por la Dirección General de profesiones para ejercer la profesión de Médico Cirujano con Cédula Profesional número </w:t>
-      </w:r>
-      <w:r>
-        <w:rPr>
-          <w:rFonts w:cs="Arial"/>
-          <w:color w:val="000000"/>
-          <w:sz w:val="24"/>
-          <w:szCs w:val="24"/>
-          <w:lang w:val="es-ES_tradnl"/>
-        </w:rPr>
-        <w:t>{{cedula_profesional_medico}}</w:t>
-      </w:r>
-      <w:r>
-        <w:rPr>
-          <w:sz w:val="24"/>
-          <w:szCs w:val="24"/>
-          <w:lang w:val="es-ES_tradnl"/>
-        </w:rPr>
-        <w:t>.</w:t>
-      </w:r>
-    </w:p>
-    <w:p>
-      <w:pPr>
-        <w:pStyle w:val="Predeterminado"/>
-        <w:widowControl/>
-        <w:suppressAutoHyphens w:val="true"/>
-        <w:bidi w:val="0"/>
-        <w:ind w:left="0" w:right="0" w:hanging="0"/>
-        <w:jc w:val="center"/>
-        <w:rPr/>
-      </w:pPr>
-      <w:r>
-        <w:rPr>
-          <w:b/>
-          <w:sz w:val="32"/>
-          <w:szCs w:val="24"/>
-          <w:u w:val="single"/>
-          <w:lang w:val="es-ES_tradnl"/>
-        </w:rPr>
-        <w:t>C E R T I F I C A</w:t>
-      </w:r>
-    </w:p>
-    <w:p>
-      <w:pPr>
-        <w:pStyle w:val="Normal"/>
-        <w:widowControl/>
-        <w:suppressAutoHyphens w:val="true"/>
-        <w:bidi w:val="0"/>
-        <w:spacing w:before="0" w:after="0"/>
-        <w:ind w:left="0" w:right="0" w:hanging="0"/>
-        <w:jc w:val="both"/>
-        <w:rPr/>
-      </w:pPr>
-      <w:r>
-        <w:rPr>
-          <w:rFonts w:eastAsia="DejaVu Sans"/>
-          <w:sz w:val="24"/>
-          <w:szCs w:val="24"/>
-        </w:rPr>
-        <w:t xml:space="preserve">Que habiendo practicado reconocimiento médico el </w:t>
-      </w:r>
-      <w:r>
-        <w:rPr>
-          <w:rFonts w:eastAsia="DejaVu Sans" w:cs="Calibri"/>
-          <w:color w:val="000000"/>
-          <w:sz w:val="24"/>
-          <w:szCs w:val="24"/>
-        </w:rPr>
-        <w:t>{{fecha_examen_medico}}</w:t>
-      </w:r>
-      <w:r>
-        <w:rPr>
-          <w:rFonts w:eastAsia="DejaVu Sans"/>
-          <w:sz w:val="24"/>
-          <w:szCs w:val="24"/>
-        </w:rPr>
-        <w:t xml:space="preserve">, la persona de nombre de </w:t>
-      </w:r>
-      <w:r>
-        <w:rPr>
-          <w:rFonts w:eastAsia="DejaVu Sans"/>
-          <w:b/>
-          <w:sz w:val="24"/>
-          <w:szCs w:val="24"/>
-        </w:rPr>
-        <w:t xml:space="preserve"> {{nombre_completo_personal}}</w:t>
-      </w:r>
-      <w:r>
-        <w:rPr>
-          <w:rFonts w:cs="Calibri"/>
-          <w:b/>
-          <w:color w:val="000000"/>
-          <w:sz w:val="24"/>
-          <w:szCs w:val="24"/>
-        </w:rPr>
-        <w:t xml:space="preserve"> </w:t>
-      </w:r>
-      <w:r>
-        <w:rPr>
-          <w:rFonts w:cs="Calibri"/>
-          <w:color w:val="000000"/>
-          <w:sz w:val="24"/>
-          <w:szCs w:val="24"/>
-        </w:rPr>
-        <w:t xml:space="preserve">con CURP </w:t>
-      </w:r>
-      <w:r>
-        <w:rPr>
-          <w:rFonts w:cs="Calibri"/>
-          <w:b/>
-          <w:color w:val="000000"/>
-          <w:sz w:val="24"/>
-          <w:szCs w:val="24"/>
-        </w:rPr>
-        <w:t>{{curp}}</w:t>
-      </w:r>
-      <w:r>
-        <w:rPr>
-          <w:rFonts w:eastAsia="DejaVu Sans"/>
-          <w:sz w:val="24"/>
-          <w:szCs w:val="24"/>
-        </w:rPr>
-        <w:t>,</w:t>
-      </w:r>
-      <w:r>
-        <w:rPr>
-          <w:rFonts w:eastAsia="DejaVu Sans"/>
-          <w:b/>
-          <w:sz w:val="24"/>
-          <w:szCs w:val="24"/>
-        </w:rPr>
-        <w:t xml:space="preserve"> </w:t>
-      </w:r>
-      <w:r>
-        <w:rPr>
-          <w:rFonts w:eastAsia="DejaVu Sans"/>
-          <w:sz w:val="24"/>
-          <w:szCs w:val="24"/>
-        </w:rPr>
-        <w:t xml:space="preserve">la encontré: </w:t>
-      </w:r>
-    </w:p>
-    <w:p>
-      <w:pPr>
-        <w:pStyle w:val="Normal"/>
-        <w:widowControl/>
-        <w:suppressAutoHyphens w:val="true"/>
-        <w:bidi w:val="0"/>
-        <w:spacing w:before="0" w:after="0"/>
-        <w:ind w:left="0" w:right="0" w:hanging="0"/>
-        <w:jc w:val="both"/>
-        <w:rPr>
-          <w:rFonts w:eastAsia="DejaVu Sans"/>
-          <w:sz w:val="24"/>
-          <w:szCs w:val="24"/>
-        </w:rPr>
-      </w:pPr>
-      <w:r>
-        <w:rPr>
-          <w:rFonts w:eastAsia="DejaVu Sans"/>
-          <w:sz w:val="24"/>
-          <w:szCs w:val="24"/>
-        </w:rPr>
-      </w:r>
-    </w:p>
-    <w:p>
-      <w:pPr>
-        <w:pStyle w:val="Normal"/>
-        <w:widowControl/>
-        <w:tabs>
-          <w:tab w:val="clear" w:pos="708"/>
-          <w:tab w:val="left" w:pos="567" w:leader="none"/>
-        </w:tabs>
-        <w:suppressAutoHyphens w:val="true"/>
-        <w:bidi w:val="0"/>
-        <w:spacing w:before="0" w:after="0"/>
-        <w:ind w:left="0" w:right="0" w:hanging="0"/>
-        <w:jc w:val="both"/>
-        <w:rPr/>
-      </w:pPr>
-      <w:r>
-        <w:rPr>
-          <w:rFonts w:eastAsia="DejaVu Sans"/>
-          <w:sz w:val="24"/>
-          <w:szCs w:val="24"/>
-        </w:rPr>
-        <w:tab/>
-      </w:r>
-      <w:r>
-        <w:rPr>
-          <w:rStyle w:val="IntenseReference"/>
-          <w:color w:val="auto"/>
-        </w:rPr>
-        <w:t>AGUDEZA VISUAL: OI: {{oi}}</w:t>
-      </w:r>
-      <w:r>
-        <w:rPr>
-          <w:rFonts w:cs="Calibri"/>
-          <w:b/>
-          <w:color w:val="000000"/>
-          <w:sz w:val="24"/>
-          <w:szCs w:val="24"/>
-        </w:rPr>
-        <w:t xml:space="preserve">   </w:t>
-      </w:r>
-      <w:r>
-        <w:rPr>
-          <w:rStyle w:val="IntenseReference"/>
-          <w:color w:val="auto"/>
-        </w:rPr>
-        <w:t>OD: {{od}}</w:t>
-      </w:r>
-      <w:r>
-        <w:rPr>
-          <w:rFonts w:cs="Calibri"/>
-          <w:b/>
-          <w:color w:val="000000"/>
-          <w:sz w:val="24"/>
-          <w:szCs w:val="24"/>
-        </w:rPr>
-        <w:t xml:space="preserve">   </w:t>
-      </w:r>
-      <w:r>
-        <w:rPr>
-          <w:rStyle w:val="IntenseReference"/>
-          <w:color w:val="auto"/>
-        </w:rPr>
-        <w:t>AO: {{ao}}</w:t>
-      </w:r>
-      <w:r>
-        <w:rPr>
-          <w:rFonts w:cs="Calibri"/>
-          <w:b/>
-          <w:color w:val="000000"/>
-          <w:sz w:val="24"/>
-          <w:szCs w:val="24"/>
-        </w:rPr>
-        <w:t xml:space="preserve">   </w:t>
-      </w:r>
-      <w:r>
-        <w:rPr>
-          <w:rStyle w:val="IntenseReference"/>
-          <w:color w:val="auto"/>
-        </w:rPr>
-        <w:t>LENTES: {{lentes}}</w:t>
-      </w:r>
-      <w:r>
-        <w:rPr>
-          <w:rFonts w:eastAsia="DejaVu Sans"/>
-          <w:szCs w:val="24"/>
-        </w:rPr>
-        <w:t xml:space="preserve"> </w:t>
-      </w:r>
-      <w:r>
-        <w:rPr>
-          <w:rFonts w:cs="Calibri"/>
-          <w:b/>
-          <w:color w:val="000000"/>
-          <w:sz w:val="24"/>
-          <w:szCs w:val="24"/>
-        </w:rPr>
-        <w:t>.</w:t>
-      </w:r>
-    </w:p>
-    <w:p>
-      <w:pPr>
-        <w:pStyle w:val="Normal"/>
-        <w:widowControl/>
-        <w:tabs>
-          <w:tab w:val="clear" w:pos="708"/>
-          <w:tab w:val="left" w:pos="567" w:leader="none"/>
-        </w:tabs>
-        <w:suppressAutoHyphens w:val="true"/>
-        <w:bidi w:val="0"/>
-        <w:spacing w:before="0" w:after="0"/>
-        <w:ind w:left="0" w:right="0" w:hanging="0"/>
-        <w:jc w:val="both"/>
-        <w:rPr>
-          <w:rFonts w:eastAsia="DejaVu Sans"/>
-          <w:szCs w:val="24"/>
-        </w:rPr>
-      </w:pPr>
-      <w:r>
-        <w:rPr>
-          <w:rFonts w:eastAsia="DejaVu Sans"/>
-          <w:szCs w:val="24"/>
-        </w:rPr>
-      </w:r>
-    </w:p>
-    <w:p>
-      <w:pPr>
-        <w:pStyle w:val="Normal"/>
-        <w:widowControl/>
-        <w:tabs>
-          <w:tab w:val="clear" w:pos="708"/>
-          <w:tab w:val="left" w:pos="567" w:leader="none"/>
-        </w:tabs>
-        <w:suppressAutoHyphens w:val="true"/>
-        <w:bidi w:val="0"/>
-        <w:spacing w:lineRule="auto" w:line="240" w:before="0" w:after="0"/>
-        <w:ind w:left="0" w:right="0" w:hanging="0"/>
-        <w:jc w:val="both"/>
-        <w:rPr/>
-      </w:pPr>
-      <w:r>
-        <w:rPr>
-          <w:rFonts w:eastAsia="DejaVu Sans"/>
-          <w:szCs w:val="24"/>
-        </w:rPr>
-        <w:tab/>
-      </w:r>
-      <w:r>
-        <w:rPr>
-          <w:rStyle w:val="IntenseReference"/>
-          <w:color w:val="auto"/>
-        </w:rPr>
-        <w:t xml:space="preserve">DEUTERANOPIA: </w:t>
-      </w:r>
-      <w:r>
-        <w:rPr>
-          <w:rStyle w:val="IntenseReference"/>
-          <w:rFonts w:cs="Calibri"/>
-          <w:b/>
-          <w:color w:val="000000"/>
-          <w:sz w:val="24"/>
-          <w:szCs w:val="24"/>
-        </w:rPr>
-        <w:t>{{deuteranopia}}</w:t>
-      </w:r>
-    </w:p>
-    <w:p>
-      <w:pPr>
-        <w:pStyle w:val="Normal"/>
-        <w:widowControl/>
-        <w:tabs>
-          <w:tab w:val="clear" w:pos="708"/>
-          <w:tab w:val="left" w:pos="284" w:leader="none"/>
-          <w:tab w:val="left" w:pos="567" w:leader="none"/>
-        </w:tabs>
-        <w:suppressAutoHyphens w:val="true"/>
-        <w:bidi w:val="0"/>
-        <w:spacing w:lineRule="auto" w:line="240" w:before="0" w:after="0"/>
-        <w:ind w:left="0" w:right="0" w:hanging="0"/>
-        <w:jc w:val="both"/>
-        <w:rPr>
-          <w:rFonts w:eastAsia="DejaVu Sans"/>
-          <w:szCs w:val="24"/>
-        </w:rPr>
-      </w:pPr>
-      <w:r>
-        <w:rPr>
-          <w:rFonts w:eastAsia="DejaVu Sans"/>
-          <w:szCs w:val="24"/>
-        </w:rPr>
-      </w:r>
-    </w:p>
-    <w:p>
-      <w:pPr>
-        <w:pStyle w:val="Normal"/>
-        <w:widowControl/>
-        <w:tabs>
-          <w:tab w:val="clear" w:pos="708"/>
-          <w:tab w:val="left" w:pos="567" w:leader="none"/>
-        </w:tabs>
-        <w:suppressAutoHyphens w:val="true"/>
-        <w:bidi w:val="0"/>
-        <w:spacing w:lineRule="auto" w:line="240" w:before="0" w:after="0"/>
-        <w:ind w:left="0" w:right="0" w:hanging="0"/>
-        <w:jc w:val="both"/>
-        <w:rPr/>
-      </w:pPr>
-      <w:r>
-        <w:rPr>
-          <w:rFonts w:eastAsia="DejaVu Sans"/>
-          <w:szCs w:val="24"/>
-        </w:rPr>
-        <w:tab/>
-      </w:r>
-      <w:r>
-        <w:rPr>
-          <w:rStyle w:val="IntenseReference"/>
-          <w:color w:val="auto"/>
-        </w:rPr>
-        <w:t xml:space="preserve">PROTANOPIA: </w:t>
-      </w:r>
-      <w:r>
-        <w:rPr>
-          <w:rStyle w:val="IntenseReference"/>
-          <w:rFonts w:cs="Calibri"/>
-          <w:b/>
-          <w:color w:val="000000"/>
-          <w:sz w:val="24"/>
-          <w:szCs w:val="24"/>
-        </w:rPr>
-        <w:t>{{protanopia}}</w:t>
-      </w:r>
-    </w:p>
-    <w:p>
-      <w:pPr>
-        <w:pStyle w:val="Normal"/>
-        <w:widowControl/>
-        <w:tabs>
-          <w:tab w:val="clear" w:pos="708"/>
-          <w:tab w:val="left" w:pos="284" w:leader="none"/>
-          <w:tab w:val="left" w:pos="567" w:leader="none"/>
-        </w:tabs>
-        <w:suppressAutoHyphens w:val="true"/>
-        <w:bidi w:val="0"/>
-        <w:spacing w:lineRule="auto" w:line="240" w:before="0" w:after="0"/>
-        <w:ind w:left="0" w:right="0" w:hanging="0"/>
-        <w:jc w:val="both"/>
-        <w:rPr>
-          <w:rFonts w:eastAsia="DejaVu Sans"/>
-          <w:szCs w:val="24"/>
-        </w:rPr>
-      </w:pPr>
-      <w:r>
-        <w:rPr>
-          <w:rFonts w:eastAsia="DejaVu Sans"/>
-          <w:szCs w:val="24"/>
-        </w:rPr>
-      </w:r>
-    </w:p>
-    <w:p>
-      <w:pPr>
-        <w:pStyle w:val="Normal"/>
-        <w:widowControl/>
-        <w:tabs>
-          <w:tab w:val="clear" w:pos="708"/>
-          <w:tab w:val="left" w:pos="567" w:leader="none"/>
-        </w:tabs>
-        <w:suppressAutoHyphens w:val="true"/>
-        <w:bidi w:val="0"/>
-        <w:spacing w:lineRule="auto" w:line="240" w:before="0" w:after="0"/>
-        <w:ind w:left="0" w:right="0" w:hanging="0"/>
-        <w:jc w:val="both"/>
-        <w:rPr/>
-      </w:pPr>
-      <w:r>
-        <w:rPr>
-          <w:rFonts w:eastAsia="DejaVu Sans"/>
-          <w:szCs w:val="24"/>
-        </w:rPr>
-        <w:tab/>
-      </w:r>
-      <w:r>
-        <w:rPr>
-          <w:rStyle w:val="IntenseReference"/>
-          <w:color w:val="auto"/>
-        </w:rPr>
-        <w:t xml:space="preserve">TRITANOPIA: </w:t>
-      </w:r>
-      <w:r>
-        <w:rPr>
-          <w:rStyle w:val="IntenseReference"/>
-          <w:rFonts w:cs="Calibri"/>
-          <w:b/>
-          <w:color w:val="000000"/>
-          <w:sz w:val="24"/>
-          <w:szCs w:val="24"/>
-        </w:rPr>
-        <w:t>{{tritanopia}}</w:t>
-      </w:r>
-    </w:p>
-    <w:p>
-      <w:pPr>
-        <w:pStyle w:val="Normal"/>
-        <w:widowControl/>
-        <w:tabs>
-          <w:tab w:val="clear" w:pos="708"/>
-          <w:tab w:val="left" w:pos="284" w:leader="none"/>
-          <w:tab w:val="left" w:pos="567" w:leader="none"/>
-        </w:tabs>
-        <w:suppressAutoHyphens w:val="true"/>
-        <w:bidi w:val="0"/>
-        <w:spacing w:lineRule="auto" w:line="240" w:before="0" w:after="0"/>
-        <w:ind w:left="0" w:right="0" w:hanging="0"/>
-        <w:jc w:val="both"/>
-        <w:rPr>
-          <w:rFonts w:eastAsia="DejaVu Sans"/>
-          <w:szCs w:val="24"/>
-        </w:rPr>
-      </w:pPr>
-      <w:r>
-        <w:rPr>
-          <w:rFonts w:eastAsia="DejaVu Sans"/>
-          <w:szCs w:val="24"/>
-        </w:rPr>
-      </w:r>
-    </w:p>
-    <w:p>
-      <w:pPr>
-        <w:pStyle w:val="Normal"/>
-        <w:widowControl/>
-        <w:tabs>
-          <w:tab w:val="clear" w:pos="708"/>
-          <w:tab w:val="left" w:pos="567" w:leader="none"/>
-        </w:tabs>
-        <w:suppressAutoHyphens w:val="true"/>
-        <w:bidi w:val="0"/>
-        <w:spacing w:lineRule="auto" w:line="240" w:before="0" w:after="0"/>
-        <w:ind w:left="0" w:right="0" w:hanging="0"/>
-        <w:jc w:val="both"/>
-        <w:rPr/>
-      </w:pPr>
-      <w:r>
-        <w:rPr>
-          <w:rFonts w:eastAsia="DejaVu Sans"/>
-          <w:szCs w:val="24"/>
-        </w:rPr>
-        <w:tab/>
-      </w:r>
-      <w:r>
-        <w:rPr>
-          <w:rStyle w:val="IntenseReference"/>
-          <w:color w:val="auto"/>
-        </w:rPr>
-        <w:t xml:space="preserve">ACROMATOPSIA: </w:t>
-      </w:r>
-      <w:r>
-        <w:rPr>
-          <w:rStyle w:val="IntenseReference"/>
-          <w:rFonts w:cs="Calibri"/>
-          <w:b/>
-          <w:color w:val="000000"/>
-          <w:sz w:val="24"/>
-          <w:szCs w:val="24"/>
-        </w:rPr>
-        <w:t>{{acromatopsia}}</w:t>
-      </w:r>
-    </w:p>
-    <w:p>
-      <w:pPr>
-        <w:pStyle w:val="Normal"/>
-        <w:widowControl/>
-        <w:tabs>
-          <w:tab w:val="clear" w:pos="708"/>
-          <w:tab w:val="left" w:pos="284" w:leader="none"/>
-        </w:tabs>
-        <w:suppressAutoHyphens w:val="true"/>
-        <w:bidi w:val="0"/>
-        <w:spacing w:lineRule="auto" w:line="240" w:before="0" w:after="0"/>
-        <w:ind w:left="0" w:right="0" w:hanging="0"/>
-        <w:jc w:val="both"/>
-        <w:rPr>
-          <w:rFonts w:eastAsia="DejaVu Sans"/>
-          <w:szCs w:val="24"/>
-        </w:rPr>
-      </w:pPr>
-      <w:r>
-        <w:rPr>
-          <w:rFonts w:eastAsia="DejaVu Sans"/>
-          <w:szCs w:val="24"/>
-        </w:rPr>
-      </w:r>
-    </w:p>
-    <w:p>
-      <w:pPr>
-        <w:pStyle w:val="Predeterminado"/>
-        <w:widowControl/>
-        <w:suppressAutoHyphens w:val="true"/>
-        <w:bidi w:val="0"/>
-        <w:spacing w:lineRule="auto" w:line="240" w:before="120" w:after="120"/>
-        <w:ind w:left="0" w:right="0" w:hanging="0"/>
-        <w:jc w:val="both"/>
-        <w:rPr/>
-      </w:pPr>
-      <w:r>
-        <w:rPr>
-          <w:sz w:val="24"/>
-          <w:szCs w:val="24"/>
-        </w:rPr>
-        <w:t>Por lo anterior, se establece que la persona de nombre</w:t>
-      </w:r>
-      <w:r>
-        <w:rPr>
-          <w:b/>
-          <w:sz w:val="24"/>
-          <w:szCs w:val="24"/>
-        </w:rPr>
-        <w:t xml:space="preserve"> </w:t>
-      </w:r>
-      <w:r>
-        <w:rPr>
-          <w:rFonts w:cs="Calibri"/>
-          <w:b/>
-          <w:color w:val="000000"/>
-          <w:sz w:val="24"/>
-          <w:szCs w:val="24"/>
-        </w:rPr>
-        <w:t>{{nombre_completo_personal}}</w:t>
-      </w:r>
-      <w:r>
-        <w:rPr>
-          <w:b/>
-          <w:sz w:val="24"/>
-          <w:szCs w:val="24"/>
-        </w:rPr>
-        <w:t>, es CL</w:t>
-      </w:r>
-      <w:r>
-        <w:rPr>
-          <w:rFonts w:eastAsia="DejaVu Sans"/>
-          <w:b/>
-          <w:sz w:val="24"/>
-          <w:szCs w:val="24"/>
-          <w:lang w:eastAsia="en-US"/>
-        </w:rPr>
-        <w:t xml:space="preserve">ÍNICAMENTE </w:t>
-      </w:r>
-      <w:r>
-        <w:rPr>
-          <w:b/>
-          <w:sz w:val="24"/>
-          <w:szCs w:val="24"/>
-        </w:rPr>
-        <w:t>{{resultado_ishihara}}</w:t>
-      </w:r>
-      <w:r>
-        <w:rPr>
-          <w:rFonts w:cs="Calibri"/>
-          <w:b/>
-          <w:color w:val="000000"/>
-          <w:sz w:val="24"/>
-          <w:szCs w:val="24"/>
-        </w:rPr>
-        <w:t xml:space="preserve"> </w:t>
-      </w:r>
-      <w:r>
-        <w:rPr>
-          <w:sz w:val="24"/>
-          <w:szCs w:val="24"/>
-        </w:rPr>
-        <w:t>para desempeñar funciones de seguridad privada.</w:t>
-      </w:r>
-    </w:p>
-    <w:p>
-      <w:pPr>
-        <w:pStyle w:val="Normal"/>
-        <w:widowControl/>
-        <w:suppressAutoHyphens w:val="true"/>
-        <w:bidi w:val="0"/>
-        <w:spacing w:lineRule="auto" w:line="240"/>
-        <w:ind w:left="0" w:right="0" w:hanging="0"/>
-        <w:jc w:val="both"/>
-        <w:rPr/>
-      </w:pPr>
-      <w:r>
-        <w:rPr>
-          <w:rFonts w:eastAsia="DejaVu Sans"/>
-          <w:sz w:val="24"/>
-          <w:szCs w:val="24"/>
-        </w:rPr>
-        <w:t xml:space="preserve">La presente certificación médica se expide a solicitud de la </w:t>
-        <w:br/>
-        <w:t>empresa</w:t>
-      </w:r>
-      <w:r>
-        <w:rPr>
-          <w:rFonts w:eastAsia="DejaVu Sans" w:cs="Calibri"/>
-          <w:b/>
-          <w:color w:val="000000"/>
-          <w:sz w:val="24"/>
-          <w:szCs w:val="24"/>
-        </w:rPr>
-        <w:t xml:space="preserve"> {{empresa}}</w:t>
-      </w:r>
-      <w:r>
-        <w:rPr>
-          <w:rFonts w:eastAsia="DejaVu Sans"/>
-          <w:b/>
-          <w:sz w:val="24"/>
-          <w:szCs w:val="24"/>
-        </w:rPr>
-        <w:t>,</w:t>
-      </w:r>
-      <w:r>
-        <w:rPr>
-          <w:rFonts w:eastAsia="DejaVu Sans"/>
-          <w:sz w:val="24"/>
-          <w:szCs w:val="24"/>
-        </w:rPr>
-        <w:t xml:space="preserve"> el día </w:t>
-      </w:r>
-      <w:r>
-        <w:rPr>
-          <w:rFonts w:eastAsia="DejaVu Sans" w:cs="Calibri"/>
-          <w:color w:val="000000"/>
-          <w:sz w:val="24"/>
-          <w:szCs w:val="24"/>
-        </w:rPr>
-        <w:t>{{fecha_examen_medico}}</w:t>
-      </w:r>
-      <w:r>
-        <w:rPr>
-          <w:rFonts w:cs="Arial"/>
-          <w:sz w:val="24"/>
-          <w:szCs w:val="24"/>
-        </w:rPr>
-        <w:t>.</w:t>
-      </w:r>
-    </w:p>
-    <w:p>
-      <w:pPr>
-        <w:pStyle w:val="Predeterminado"/>
-        <w:widowControl/>
-        <w:suppressAutoHyphens w:val="true"/>
-        <w:bidi w:val="0"/>
-        <w:spacing w:lineRule="auto" w:line="240" w:before="360" w:after="0"/>
-        <w:ind w:left="0" w:right="0" w:hanging="0"/>
-        <w:jc w:val="center"/>
-        <w:rPr/>
-      </w:pPr>
-      <w:r>
-        <w:rPr>
+          <w:b/>
           <w:b/>
           <w:sz w:val="28"/>
           <w:szCs w:val="28"/>
           <w:lang w:val="es-ES_tradnl"/>
         </w:rPr>
-        <w:t xml:space="preserve">DR. </w:t>
-      </w:r>
-      <w:r>
-        <w:rPr>
-          <w:rFonts w:cs="Arial"/>
-          <w:b/>
-          <w:color w:val="000000"/>
+      </w:pPr>
+      <w:r>
+        <w:rPr>
+          <w:b/>
           <w:sz w:val="28"/>
           <w:szCs w:val="28"/>
           <w:lang w:val="es-ES_tradnl"/>
         </w:rPr>
+      </w:r>
+    </w:p>
+    <w:p>
+      <w:pPr>
+        <w:pStyle w:val="Normal"/>
+        <w:spacing w:lineRule="auto" w:line="240" w:before="0" w:after="0"/>
+        <w:jc w:val="center"/>
+        <w:rPr>
+          <w:rFonts w:eastAsia="DejaVu Sans"/>
+          <w:sz w:val="24"/>
+          <w:szCs w:val="24"/>
+          <w:lang w:val="es-ES_tradnl" w:eastAsia="en-US"/>
+        </w:rPr>
+      </w:pPr>
+      <w:r>
+        <w:rPr>
+          <w:rFonts w:eastAsia="DejaVu Sans"/>
+          <w:sz w:val="24"/>
+          <w:szCs w:val="24"/>
+          <w:lang w:val="es-ES_tradnl" w:eastAsia="en-US"/>
+        </w:rPr>
+        <w:t xml:space="preserve">{{articulo_determinado}} suscrit{{genero_sustantivo}} Médico Cirujano </w:t>
+      </w:r>
+      <w:r>
+        <w:rPr>
+          <w:rFonts w:eastAsia="DejaVu Sans"/>
+          <w:b/>
+          <w:bCs/>
+          <w:sz w:val="24"/>
+          <w:szCs w:val="24"/>
+          <w:lang w:val="es-ES_tradnl" w:eastAsia="en-US"/>
+        </w:rPr>
         <w:t>{{nombre_completo_medico}}</w:t>
       </w:r>
       <w:r>
         <w:rPr>
+          <w:rFonts w:eastAsia="DejaVu Sans"/>
+          <w:sz w:val="24"/>
+          <w:szCs w:val="24"/>
+          <w:lang w:val="es-ES_tradnl" w:eastAsia="en-US"/>
+        </w:rPr>
+        <w:t>, legalmente autorizad{{genero_sustantivo}} por la Dirección General de profesiones para ejercer la profesión de Médico Cirujano con Cédula Profesional número {{cedula_profesional_medico}}.</w:t>
+      </w:r>
+    </w:p>
+    <w:p>
+      <w:pPr>
+        <w:pStyle w:val="Normal"/>
+        <w:spacing w:lineRule="auto" w:line="240" w:before="0" w:after="0"/>
+        <w:jc w:val="center"/>
+        <w:rPr>
+          <w:b/>
           <w:b/>
           <w:sz w:val="28"/>
           <w:szCs w:val="28"/>
           <w:lang w:val="es-ES_tradnl"/>
         </w:rPr>
-        <w:t xml:space="preserve"> </w:t>
-      </w:r>
-    </w:p>
-    <w:p>
-      <w:pPr>
-        <w:pStyle w:val="Predeterminado"/>
-        <w:widowControl/>
-        <w:suppressAutoHyphens w:val="true"/>
-        <w:bidi w:val="0"/>
-        <w:spacing w:lineRule="auto" w:line="240" w:before="0" w:after="0"/>
-        <w:ind w:left="0" w:right="0" w:hanging="0"/>
-        <w:jc w:val="center"/>
-        <w:rPr/>
-      </w:pPr>
-      <w:r>
-        <w:rPr>
+      </w:pPr>
+      <w:r>
+        <w:rPr>
+          <w:b/>
           <w:sz w:val="28"/>
           <w:szCs w:val="28"/>
           <w:lang w:val="es-ES_tradnl"/>
         </w:rPr>
-        <w:t>Cédula Profesional {{cedula_profesional_medico}}</w:t>
-      </w:r>
-    </w:p>
-    <w:p>
-      <w:pPr>
-        <w:pStyle w:val="Normal"/>
-        <w:widowControl/>
-        <w:suppressAutoHyphens w:val="true"/>
-        <w:bidi w:val="0"/>
+      </w:r>
+    </w:p>
+    <w:p>
+      <w:pPr>
+        <w:pStyle w:val="Normal"/>
         <w:spacing w:lineRule="auto" w:line="240" w:before="0" w:after="0"/>
-        <w:ind w:left="0" w:right="0" w:hanging="0"/>
-        <w:rPr>
-          <w:rFonts w:ascii="Arial Narrow" w:hAnsi="Arial Narrow" w:cs="Arial"/>
-          <w:sz w:val="12"/>
-          <w:szCs w:val="24"/>
-        </w:rPr>
-      </w:pPr>
-      <w:r>
-        <w:rPr>
-          <w:rFonts w:cs="Arial" w:ascii="Arial Narrow" w:hAnsi="Arial Narrow"/>
-          <w:sz w:val="12"/>
-          <w:szCs w:val="24"/>
-        </w:rPr>
-      </w:r>
-    </w:p>
-    <w:p>
-      <w:pPr>
-        <w:pStyle w:val="Normal"/>
-        <w:widowControl/>
-        <w:suppressAutoHyphens w:val="true"/>
-        <w:bidi w:val="0"/>
+        <w:jc w:val="center"/>
+        <w:rPr>
+          <w:rFonts w:eastAsia="DejaVu Sans"/>
+          <w:b/>
+          <w:b/>
+          <w:sz w:val="32"/>
+          <w:szCs w:val="24"/>
+          <w:u w:val="single"/>
+          <w:lang w:val="es-ES_tradnl" w:eastAsia="en-US"/>
+        </w:rPr>
+      </w:pPr>
+      <w:r>
+        <w:rPr>
+          <w:rFonts w:eastAsia="DejaVu Sans"/>
+          <w:b/>
+          <w:sz w:val="32"/>
+          <w:szCs w:val="24"/>
+          <w:u w:val="single"/>
+          <w:lang w:val="es-ES_tradnl" w:eastAsia="en-US"/>
+        </w:rPr>
+        <w:t>C E R T I F I C A</w:t>
+      </w:r>
+    </w:p>
+    <w:p>
+      <w:pPr>
+        <w:pStyle w:val="Normal"/>
         <w:spacing w:lineRule="auto" w:line="240" w:before="0" w:after="0"/>
-        <w:ind w:left="0" w:right="0" w:hanging="0"/>
         <w:jc w:val="center"/>
+        <w:rPr>
+          <w:rFonts w:eastAsia="DejaVu Sans"/>
+          <w:b/>
+          <w:b/>
+          <w:sz w:val="32"/>
+          <w:szCs w:val="24"/>
+          <w:u w:val="single"/>
+          <w:lang w:val="es-ES_tradnl" w:eastAsia="en-US"/>
+        </w:rPr>
+      </w:pPr>
+      <w:r>
+        <w:rPr>
+          <w:rFonts w:eastAsia="DejaVu Sans"/>
+          <w:b/>
+          <w:sz w:val="32"/>
+          <w:szCs w:val="24"/>
+          <w:u w:val="single"/>
+          <w:lang w:val="es-ES_tradnl" w:eastAsia="en-US"/>
+        </w:rPr>
+      </w:r>
+    </w:p>
+    <w:p>
+      <w:pPr>
+        <w:pStyle w:val="Normal"/>
+        <w:spacing w:lineRule="auto" w:line="240" w:before="0" w:after="0"/>
+        <w:jc w:val="center"/>
+        <w:rPr>
+          <w:rFonts w:eastAsia="DejaVu Sans"/>
+          <w:sz w:val="24"/>
+          <w:szCs w:val="24"/>
+          <w:lang w:val="es-ES_tradnl" w:eastAsia="en-US"/>
+        </w:rPr>
+      </w:pPr>
+      <w:r>
+        <w:rPr>
+          <w:rFonts w:eastAsia="DejaVu Sans"/>
+          <w:sz w:val="24"/>
+          <w:szCs w:val="24"/>
+          <w:lang w:val="es-ES_tradnl" w:eastAsia="en-US"/>
+        </w:rPr>
+        <w:t xml:space="preserve">Que habiendo practicado reconocimiento médico el {{fecha_examen_medico}}, la persona de nombre de  </w:t>
+      </w:r>
+      <w:r>
+        <w:rPr>
+          <w:rFonts w:eastAsia="DejaVu Sans"/>
+          <w:b/>
+          <w:bCs/>
+          <w:sz w:val="24"/>
+          <w:szCs w:val="24"/>
+          <w:lang w:val="es-ES_tradnl" w:eastAsia="en-US"/>
+        </w:rPr>
+        <w:t>{{nombre_completo_personal}}</w:t>
+      </w:r>
+      <w:r>
+        <w:rPr>
+          <w:rFonts w:eastAsia="DejaVu Sans"/>
+          <w:sz w:val="24"/>
+          <w:szCs w:val="24"/>
+          <w:lang w:val="es-ES_tradnl" w:eastAsia="en-US"/>
+        </w:rPr>
+        <w:t xml:space="preserve"> con CURP </w:t>
+      </w:r>
+      <w:r>
+        <w:rPr>
+          <w:rFonts w:eastAsia="DejaVu Sans"/>
+          <w:b/>
+          <w:bCs/>
+          <w:sz w:val="24"/>
+          <w:szCs w:val="24"/>
+          <w:lang w:val="es-ES_tradnl" w:eastAsia="en-US"/>
+        </w:rPr>
+        <w:t>{{curp}}</w:t>
+      </w:r>
+      <w:r>
+        <w:rPr>
+          <w:rFonts w:eastAsia="DejaVu Sans"/>
+          <w:sz w:val="24"/>
+          <w:szCs w:val="24"/>
+          <w:lang w:val="es-ES_tradnl" w:eastAsia="en-US"/>
+        </w:rPr>
+        <w:t xml:space="preserve">, la encontré: </w:t>
+      </w:r>
+    </w:p>
+    <w:p>
+      <w:pPr>
+        <w:pStyle w:val="Normal"/>
+        <w:spacing w:lineRule="auto" w:line="240" w:before="0" w:after="0"/>
+        <w:jc w:val="center"/>
+        <w:rPr>
+          <w:b/>
+          <w:b/>
+          <w:sz w:val="28"/>
+          <w:szCs w:val="28"/>
+          <w:lang w:val="es-ES_tradnl"/>
+        </w:rPr>
+      </w:pPr>
+      <w:r>
+        <w:rPr>
+          <w:b/>
+          <w:sz w:val="28"/>
+          <w:szCs w:val="28"/>
+          <w:lang w:val="es-ES_tradnl"/>
+        </w:rPr>
+      </w:r>
+    </w:p>
+    <w:p>
+      <w:pPr>
+        <w:pStyle w:val="Normal"/>
+        <w:spacing w:lineRule="auto" w:line="240" w:before="0" w:after="0"/>
+        <w:jc w:val="center"/>
+        <w:rPr>
+          <w:rFonts w:eastAsia="DejaVu Sans"/>
+          <w:sz w:val="24"/>
+          <w:szCs w:val="24"/>
+          <w:lang w:eastAsia="en-US"/>
+        </w:rPr>
+      </w:pPr>
+      <w:r>
+        <w:rPr>
+          <w:rFonts w:eastAsia="DejaVu Sans"/>
+          <w:sz w:val="24"/>
+          <w:szCs w:val="24"/>
+          <w:lang w:eastAsia="en-US"/>
+        </w:rPr>
+        <w:tab/>
+      </w:r>
+      <w:r>
+        <w:rPr>
+          <w:rFonts w:eastAsia="DejaVu Sans"/>
+          <w:b/>
+          <w:bCs/>
+          <w:sz w:val="24"/>
+          <w:szCs w:val="24"/>
+          <w:lang w:eastAsia="en-US"/>
+        </w:rPr>
+        <w:t>AGUDEZA VISUAL: OI: {{oi}}   OD: {{od}}   AO: {{ao}}   LENTES: {{lentes}} .</w:t>
+      </w:r>
+    </w:p>
+    <w:p>
+      <w:pPr>
+        <w:pStyle w:val="Normal"/>
+        <w:spacing w:lineRule="auto" w:line="240" w:before="0" w:after="0"/>
+        <w:jc w:val="center"/>
+        <w:rPr>
+          <w:rFonts w:eastAsia="DejaVu Sans"/>
+          <w:sz w:val="24"/>
+          <w:szCs w:val="24"/>
+          <w:lang w:eastAsia="en-US"/>
+        </w:rPr>
+      </w:pPr>
+      <w:r>
+        <w:rPr>
+          <w:rFonts w:eastAsia="DejaVu Sans"/>
+          <w:sz w:val="24"/>
+          <w:szCs w:val="24"/>
+          <w:lang w:eastAsia="en-US"/>
+        </w:rPr>
+      </w:r>
+    </w:p>
+    <w:p>
+      <w:pPr>
+        <w:pStyle w:val="Normal"/>
+        <w:spacing w:lineRule="auto" w:line="240" w:before="0" w:after="0"/>
+        <w:jc w:val="center"/>
+        <w:rPr>
+          <w:rFonts w:eastAsia="DejaVu Sans"/>
+          <w:sz w:val="24"/>
+          <w:szCs w:val="24"/>
+          <w:lang w:eastAsia="en-US"/>
+        </w:rPr>
+      </w:pPr>
+      <w:r>
+        <w:rPr>
+          <w:rFonts w:eastAsia="DejaVu Sans"/>
+          <w:sz w:val="24"/>
+          <w:szCs w:val="24"/>
+          <w:lang w:eastAsia="en-US"/>
+        </w:rPr>
+        <w:tab/>
+      </w:r>
+      <w:r>
+        <w:rPr>
+          <w:rFonts w:eastAsia="DejaVu Sans"/>
+          <w:b/>
+          <w:bCs/>
+          <w:sz w:val="24"/>
+          <w:szCs w:val="24"/>
+          <w:lang w:eastAsia="en-US"/>
+        </w:rPr>
+        <w:t>DEUTERANOPIA: {{deuteranopia}}</w:t>
+      </w:r>
+    </w:p>
+    <w:p>
+      <w:pPr>
+        <w:pStyle w:val="Normal"/>
+        <w:spacing w:lineRule="auto" w:line="240" w:before="0" w:after="0"/>
+        <w:jc w:val="center"/>
+        <w:rPr>
+          <w:rFonts w:eastAsia="DejaVu Sans"/>
+          <w:sz w:val="24"/>
+          <w:szCs w:val="24"/>
+          <w:lang w:eastAsia="en-US"/>
+        </w:rPr>
+      </w:pPr>
+      <w:r>
+        <w:rPr>
+          <w:rFonts w:eastAsia="DejaVu Sans"/>
+          <w:sz w:val="24"/>
+          <w:szCs w:val="24"/>
+          <w:lang w:eastAsia="en-US"/>
+        </w:rPr>
+      </w:r>
+    </w:p>
+    <w:p>
+      <w:pPr>
+        <w:pStyle w:val="Normal"/>
+        <w:spacing w:lineRule="auto" w:line="240" w:before="0" w:after="0"/>
+        <w:jc w:val="center"/>
+        <w:rPr>
+          <w:rFonts w:eastAsia="DejaVu Sans"/>
+          <w:b/>
+          <w:b/>
+          <w:bCs/>
+          <w:sz w:val="24"/>
+          <w:szCs w:val="24"/>
+          <w:lang w:eastAsia="en-US"/>
+        </w:rPr>
+      </w:pPr>
+      <w:r>
+        <w:rPr>
+          <w:rFonts w:eastAsia="DejaVu Sans"/>
+          <w:b/>
+          <w:bCs/>
+          <w:sz w:val="24"/>
+          <w:szCs w:val="24"/>
+          <w:lang w:eastAsia="en-US"/>
+        </w:rPr>
+        <w:tab/>
+        <w:t>PROTANOPIA: {{protanopia}}</w:t>
+      </w:r>
+    </w:p>
+    <w:p>
+      <w:pPr>
+        <w:pStyle w:val="Normal"/>
+        <w:spacing w:lineRule="auto" w:line="240" w:before="0" w:after="0"/>
+        <w:jc w:val="center"/>
+        <w:rPr>
+          <w:rFonts w:eastAsia="DejaVu Sans"/>
+          <w:sz w:val="24"/>
+          <w:szCs w:val="24"/>
+          <w:lang w:eastAsia="en-US"/>
+        </w:rPr>
+      </w:pPr>
+      <w:r>
+        <w:rPr>
+          <w:rFonts w:eastAsia="DejaVu Sans"/>
+          <w:sz w:val="24"/>
+          <w:szCs w:val="24"/>
+          <w:lang w:eastAsia="en-US"/>
+        </w:rPr>
+      </w:r>
+    </w:p>
+    <w:p>
+      <w:pPr>
+        <w:pStyle w:val="Normal"/>
+        <w:spacing w:lineRule="auto" w:line="240" w:before="0" w:after="0"/>
+        <w:jc w:val="center"/>
+        <w:rPr>
+          <w:rFonts w:eastAsia="DejaVu Sans"/>
+          <w:b/>
+          <w:b/>
+          <w:bCs/>
+          <w:sz w:val="24"/>
+          <w:szCs w:val="24"/>
+          <w:lang w:eastAsia="en-US"/>
+        </w:rPr>
+      </w:pPr>
+      <w:r>
+        <w:rPr>
+          <w:rFonts w:eastAsia="DejaVu Sans"/>
+          <w:b/>
+          <w:bCs/>
+          <w:sz w:val="24"/>
+          <w:szCs w:val="24"/>
+          <w:lang w:eastAsia="en-US"/>
+        </w:rPr>
+        <w:tab/>
+        <w:t>TRITANOPIA: {{tritanopia}}</w:t>
+      </w:r>
+    </w:p>
+    <w:p>
+      <w:pPr>
+        <w:pStyle w:val="Normal"/>
+        <w:spacing w:lineRule="auto" w:line="240" w:before="0" w:after="0"/>
+        <w:jc w:val="center"/>
+        <w:rPr>
+          <w:rFonts w:eastAsia="DejaVu Sans"/>
+          <w:sz w:val="24"/>
+          <w:szCs w:val="24"/>
+          <w:lang w:eastAsia="en-US"/>
+        </w:rPr>
+      </w:pPr>
+      <w:r>
+        <w:rPr>
+          <w:rFonts w:eastAsia="DejaVu Sans"/>
+          <w:sz w:val="24"/>
+          <w:szCs w:val="24"/>
+          <w:lang w:eastAsia="en-US"/>
+        </w:rPr>
+      </w:r>
+    </w:p>
+    <w:p>
+      <w:pPr>
+        <w:pStyle w:val="Normal"/>
+        <w:spacing w:lineRule="auto" w:line="240" w:before="0" w:after="0"/>
+        <w:jc w:val="center"/>
+        <w:rPr>
+          <w:rFonts w:eastAsia="DejaVu Sans"/>
+          <w:b/>
+          <w:b/>
+          <w:bCs/>
+          <w:sz w:val="24"/>
+          <w:szCs w:val="24"/>
+          <w:lang w:eastAsia="en-US"/>
+        </w:rPr>
+      </w:pPr>
+      <w:r>
+        <w:rPr>
+          <w:rFonts w:eastAsia="DejaVu Sans"/>
+          <w:b/>
+          <w:bCs/>
+          <w:sz w:val="24"/>
+          <w:szCs w:val="24"/>
+          <w:lang w:eastAsia="en-US"/>
+        </w:rPr>
+        <w:tab/>
+        <w:t>ACROMATOPSIA: {{acromatopsia}}</w:t>
+      </w:r>
+    </w:p>
+    <w:p>
+      <w:pPr>
+        <w:pStyle w:val="Normal"/>
+        <w:spacing w:lineRule="auto" w:line="240" w:before="0" w:after="0"/>
+        <w:jc w:val="center"/>
+        <w:rPr>
+          <w:b/>
+          <w:b/>
+          <w:sz w:val="28"/>
+          <w:szCs w:val="28"/>
+          <w:lang w:val="es-ES_tradnl"/>
+        </w:rPr>
+      </w:pPr>
+      <w:r>
+        <w:rPr>
+          <w:b/>
+          <w:sz w:val="28"/>
+          <w:szCs w:val="28"/>
+          <w:lang w:val="es-ES_tradnl"/>
+        </w:rPr>
+      </w:r>
+    </w:p>
+    <w:p>
+      <w:pPr>
+        <w:pStyle w:val="Normal"/>
+        <w:spacing w:lineRule="auto" w:line="240" w:before="0" w:after="0"/>
+        <w:jc w:val="center"/>
+        <w:rPr>
+          <w:rFonts w:eastAsia="DejaVu Sans"/>
+          <w:sz w:val="24"/>
+          <w:szCs w:val="24"/>
+          <w:lang w:eastAsia="en-US"/>
+        </w:rPr>
+      </w:pPr>
+      <w:r>
+        <w:rPr>
+          <w:rFonts w:eastAsia="DejaVu Sans"/>
+          <w:sz w:val="24"/>
+          <w:szCs w:val="24"/>
+          <w:lang w:eastAsia="en-US"/>
+        </w:rPr>
+        <w:t xml:space="preserve">Por lo anterior, se establece que la persona de nombre </w:t>
+      </w:r>
+      <w:r>
+        <w:rPr>
+          <w:rFonts w:eastAsia="DejaVu Sans"/>
+          <w:b/>
+          <w:bCs/>
+          <w:sz w:val="24"/>
+          <w:szCs w:val="24"/>
+          <w:lang w:eastAsia="en-US"/>
+        </w:rPr>
+        <w:t>{{nombre_completo_personal}}</w:t>
+      </w:r>
+      <w:r>
+        <w:rPr>
+          <w:rFonts w:eastAsia="DejaVu Sans"/>
+          <w:sz w:val="24"/>
+          <w:szCs w:val="24"/>
+          <w:lang w:eastAsia="en-US"/>
+        </w:rPr>
+        <w:t xml:space="preserve">, es </w:t>
+      </w:r>
+      <w:r>
+        <w:rPr>
+          <w:rFonts w:eastAsia="DejaVu Sans"/>
+          <w:b/>
+          <w:bCs/>
+          <w:sz w:val="24"/>
+          <w:szCs w:val="24"/>
+          <w:lang w:eastAsia="en-US"/>
+        </w:rPr>
+        <w:t>CLÍNICAMENTE {{resultado_ishihara}}</w:t>
+      </w:r>
+      <w:r>
+        <w:rPr>
+          <w:rFonts w:eastAsia="DejaVu Sans"/>
+          <w:sz w:val="24"/>
+          <w:szCs w:val="24"/>
+          <w:lang w:eastAsia="en-US"/>
+        </w:rPr>
+        <w:t xml:space="preserve"> para desempeñar funciones de seguridad privada.</w:t>
+      </w:r>
+    </w:p>
+    <w:p>
+      <w:pPr>
+        <w:pStyle w:val="Normal"/>
+        <w:spacing w:lineRule="auto" w:line="240" w:before="0" w:after="0"/>
+        <w:jc w:val="center"/>
+        <w:rPr>
+          <w:rFonts w:eastAsia="DejaVu Sans"/>
+          <w:sz w:val="24"/>
+          <w:szCs w:val="24"/>
+          <w:lang w:eastAsia="en-US"/>
+        </w:rPr>
+      </w:pPr>
+      <w:r>
+        <w:rPr>
+          <w:rFonts w:eastAsia="DejaVu Sans"/>
+          <w:sz w:val="24"/>
+          <w:szCs w:val="24"/>
+          <w:lang w:eastAsia="en-US"/>
+        </w:rPr>
+        <w:t xml:space="preserve">La presente certificación médica se expide a solicitud de la </w:t>
+      </w:r>
+    </w:p>
+    <w:p>
+      <w:pPr>
+        <w:pStyle w:val="Normal"/>
+        <w:spacing w:lineRule="auto" w:line="240" w:before="0" w:after="0"/>
+        <w:jc w:val="center"/>
+        <w:rPr>
+          <w:rFonts w:eastAsia="DejaVu Sans"/>
+          <w:sz w:val="24"/>
+          <w:szCs w:val="24"/>
+          <w:lang w:eastAsia="en-US"/>
+        </w:rPr>
+      </w:pPr>
+      <w:r>
+        <w:rPr>
+          <w:rFonts w:eastAsia="DejaVu Sans"/>
+          <w:sz w:val="24"/>
+          <w:szCs w:val="24"/>
+          <w:lang w:eastAsia="en-US"/>
+        </w:rPr>
+        <w:t xml:space="preserve">empresa </w:t>
+      </w:r>
+      <w:r>
+        <w:rPr>
+          <w:rFonts w:eastAsia="DejaVu Sans"/>
+          <w:b/>
+          <w:bCs/>
+          <w:sz w:val="24"/>
+          <w:szCs w:val="24"/>
+          <w:lang w:eastAsia="en-US"/>
+        </w:rPr>
+        <w:t>{{empresa}}</w:t>
+      </w:r>
+      <w:r>
+        <w:rPr>
+          <w:rFonts w:eastAsia="DejaVu Sans"/>
+          <w:sz w:val="24"/>
+          <w:szCs w:val="24"/>
+          <w:lang w:eastAsia="en-US"/>
+        </w:rPr>
+        <w:t>, el día {{fecha_examen_medico}}.</w:t>
+      </w:r>
+    </w:p>
+    <w:p>
+      <w:pPr>
+        <w:pStyle w:val="Normal"/>
+        <w:spacing w:lineRule="auto" w:line="240" w:before="0" w:after="0"/>
+        <w:jc w:val="center"/>
+        <w:rPr>
+          <w:b/>
+          <w:b/>
+          <w:sz w:val="28"/>
+          <w:szCs w:val="28"/>
+          <w:lang w:val="es-ES_tradnl"/>
+        </w:rPr>
+      </w:pPr>
+      <w:r>
+        <w:rPr>
+          <w:b/>
+          <w:sz w:val="28"/>
+          <w:szCs w:val="28"/>
+          <w:lang w:val="es-ES_tradnl"/>
+        </w:rPr>
+      </w:r>
+    </w:p>
+    <w:p>
+      <w:pPr>
+        <w:pStyle w:val="Normal"/>
+        <w:spacing w:lineRule="auto" w:line="240" w:before="0" w:after="0"/>
+        <w:jc w:val="center"/>
+        <w:rPr>
+          <w:b/>
+          <w:b/>
+          <w:sz w:val="28"/>
+          <w:szCs w:val="28"/>
+          <w:lang w:val="es-ES_tradnl"/>
+        </w:rPr>
+      </w:pPr>
+      <w:r>
+        <w:rPr>
+          <w:b/>
+          <w:sz w:val="28"/>
+          <w:szCs w:val="28"/>
+          <w:lang w:val="es-ES_tradnl"/>
+        </w:rPr>
+      </w:r>
+    </w:p>
+    <w:p>
+      <w:pPr>
+        <w:pStyle w:val="Normal"/>
+        <w:spacing w:lineRule="auto" w:line="240" w:before="0" w:after="0"/>
+        <w:jc w:val="center"/>
+        <w:rPr>
+          <w:rFonts w:eastAsia="DejaVu Sans"/>
+          <w:b/>
+          <w:b/>
+          <w:sz w:val="28"/>
+          <w:szCs w:val="28"/>
+          <w:lang w:val="es-ES_tradnl" w:eastAsia="en-US"/>
+        </w:rPr>
+      </w:pPr>
+      <w:r>
+        <w:rPr>
+          <w:rFonts w:eastAsia="DejaVu Sans"/>
+          <w:b/>
+          <w:sz w:val="28"/>
+          <w:szCs w:val="28"/>
+          <w:lang w:val="es-ES_tradnl" w:eastAsia="en-US"/>
+        </w:rPr>
+        <w:t xml:space="preserve">DR. {{nombre_completo_medico}} </w:t>
+      </w:r>
+    </w:p>
+    <w:p>
+      <w:pPr>
+        <w:pStyle w:val="Normal"/>
+        <w:spacing w:lineRule="auto" w:line="240" w:before="0" w:after="0"/>
+        <w:jc w:val="center"/>
+        <w:rPr>
+          <w:b/>
+          <w:b/>
+          <w:sz w:val="28"/>
+          <w:szCs w:val="28"/>
+          <w:lang w:val="es-ES_tradnl"/>
+        </w:rPr>
+      </w:pPr>
+      <w:r>
         <w:rPr/>
-      </w:pPr>
-      <w:r>
-        <w:rPr>
-          <w:rFonts w:cs="Arial" w:ascii="Arial Narrow" w:hAnsi="Arial Narrow"/>
-          <w:b/>
-          <w:color w:val="000000"/>
-          <w:sz w:val="20"/>
-          <w:szCs w:val="24"/>
+        <w:t xml:space="preserve">Cédula Profesional </w:t>
+      </w:r>
+    </w:p>
+    <w:p>
+      <w:pPr>
+        <w:pStyle w:val="Normal"/>
+        <w:spacing w:lineRule="auto" w:line="240" w:before="0" w:after="0"/>
+        <w:jc w:val="center"/>
+        <w:rPr>
+          <w:b/>
+          <w:b/>
+          <w:sz w:val="28"/>
+          <w:szCs w:val="28"/>
+          <w:lang w:val="es-ES_tradnl"/>
+        </w:rPr>
+      </w:pPr>
+      <w:r>
+        <w:rPr/>
+        <w:t>{{cedula_profesional_medico}}</w:t>
+      </w:r>
+    </w:p>
+    <w:p>
+      <w:pPr>
+        <w:pStyle w:val="Normal"/>
+        <w:spacing w:lineRule="auto" w:line="240" w:before="0" w:after="0"/>
+        <w:jc w:val="center"/>
+        <w:rPr>
+          <w:b/>
+          <w:b/>
+        </w:rPr>
+      </w:pPr>
+      <w:r>
+        <w:rPr>
+          <w:rFonts w:ascii="Arial narrow" w:hAnsi="Arial narrow"/>
+          <w:b/>
+          <w:bCs/>
         </w:rPr>
         <w:t>CADENA DE AUTENTICIDAD:usG4OVTe7YZA2M040433656321882tahgbkrDjpXD45v</w:t>
       </w:r>
@@ -969,7 +789,7 @@
       <w:footerReference w:type="first" r:id="rId7"/>
       <w:type w:val="nextPage"/>
       <w:pgSz w:w="12240" w:h="15840"/>
-      <w:pgMar w:left="1238" w:right="1702" w:gutter="0" w:header="708" w:top="2091" w:footer="708" w:bottom="1414"/>
+      <w:pgMar w:left="1701" w:right="1701" w:gutter="0" w:header="708" w:top="2089" w:footer="708" w:bottom="1417"/>
       <w:pgNumType w:start="0" w:fmt="decimal"/>
       <w:formProt w:val="false"/>
       <w:textDirection w:val="lrTb"/>
@@ -1007,14 +827,46 @@
       <w:rPr/>
     </w:pPr>
     <w:r>
+      <w:rPr/>
+      <w:t>Degollado # 161 Piso 2 Col. Guerrero, Cuauhtémoc, Ciudad de México, C.P. 06300</w:t>
+    </w:r>
+  </w:p>
+  <w:p>
+    <w:pPr>
+      <w:pStyle w:val="Footer"/>
+      <w:tabs>
+        <w:tab w:val="left" w:pos="2020" w:leader="none"/>
+        <w:tab w:val="center" w:pos="4419" w:leader="none"/>
+        <w:tab w:val="right" w:pos="8838" w:leader="none"/>
+      </w:tabs>
+      <w:jc w:val="center"/>
+      <w:rPr/>
+    </w:pPr>
+    <w:r>
+      <w:rPr/>
+      <w:t>Teléfono: 55 5526 0427</w:t>
+    </w:r>
+  </w:p>
+  <w:p>
+    <w:pPr>
+      <w:pStyle w:val="Footer"/>
+      <w:tabs>
+        <w:tab w:val="left" w:pos="2020" w:leader="none"/>
+        <w:tab w:val="center" w:pos="4419" w:leader="none"/>
+        <w:tab w:val="right" w:pos="8838" w:leader="none"/>
+      </w:tabs>
+      <w:jc w:val="center"/>
+      <w:rPr/>
+    </w:pPr>
+    <w:r>
       <w:drawing>
-        <wp:anchor behindDoc="1" distT="0" distB="0" distL="114300" distR="114300" simplePos="0" locked="0" layoutInCell="0" allowOverlap="1" relativeHeight="7">
+        <wp:anchor behindDoc="0" distT="0" distB="0" distL="114300" distR="114300" simplePos="0" locked="0" layoutInCell="0" allowOverlap="1" relativeHeight="6">
           <wp:simplePos x="0" y="0"/>
           <wp:positionH relativeFrom="column">
-            <wp:posOffset>-337820</wp:posOffset>
+            <wp:posOffset>-307975</wp:posOffset>
           </wp:positionH>
           <wp:positionV relativeFrom="paragraph">
-            <wp:posOffset>19685</wp:posOffset>
+            <wp:posOffset>-649605</wp:posOffset>
           </wp:positionV>
           <wp:extent cx="628015" cy="628015"/>
           <wp:effectExtent l="0" t="0" r="0" b="0"/>
@@ -1055,6 +907,38 @@
     </w:r>
     <w:r>
       <w:rPr/>
+      <w:t>R.F.C. SIS130924 SK5</w:t>
+    </w:r>
+  </w:p>
+  <w:p>
+    <w:pPr>
+      <w:pStyle w:val="Footer"/>
+      <w:jc w:val="center"/>
+      <w:rPr/>
+    </w:pPr>
+    <w:r>
+      <w:rPr/>
+      <w:t>REGISTRO COFEPRIS 173300536X0433</w:t>
+    </w:r>
+  </w:p>
+</w:ftr>
+</file>
+
+<file path=word/footer3.xml><?xml version="1.0" encoding="utf-8"?>
+<w:ftr xmlns:o="urn:schemas-microsoft-com:office:office" xmlns:r="http://schemas.openxmlformats.org/officeDocument/2006/relationships" xmlns:v="urn:schemas-microsoft-com:vml" xmlns:w="http://schemas.openxmlformats.org/wordprocessingml/2006/main" xmlns:w10="urn:schemas-microsoft-com:office:word" xmlns:wp="http://schemas.openxmlformats.org/drawingml/2006/wordprocessingDrawing" xmlns:wps="http://schemas.microsoft.com/office/word/2010/wordprocessingShape" xmlns:wpg="http://schemas.microsoft.com/office/word/2010/wordprocessingGroup" xmlns:mc="http://schemas.openxmlformats.org/markup-compatibility/2006" xmlns:wp14="http://schemas.microsoft.com/office/word/2010/wordprocessingDrawing" xmlns:w14="http://schemas.microsoft.com/office/word/2010/wordml" xmlns:w15="http://schemas.microsoft.com/office/word/2012/wordml" mc:Ignorable="w14 wp14 w15">
+  <w:p>
+    <w:pPr>
+      <w:pStyle w:val="Footer"/>
+      <w:tabs>
+        <w:tab w:val="left" w:pos="2020" w:leader="none"/>
+        <w:tab w:val="center" w:pos="4419" w:leader="none"/>
+        <w:tab w:val="right" w:pos="8838" w:leader="none"/>
+      </w:tabs>
+      <w:jc w:val="center"/>
+      <w:rPr/>
+    </w:pPr>
+    <w:r>
+      <w:rPr/>
       <w:t>Degollado # 161 Piso 2 Col. Guerrero, Cuauhtémoc, Ciudad de México, C.P. 06300</w:t>
     </w:r>
   </w:p>
@@ -1086,46 +970,14 @@
       <w:rPr/>
     </w:pPr>
     <w:r>
-      <w:rPr/>
-      <w:t>R.F.C. SIS130924 SK5</w:t>
-    </w:r>
-  </w:p>
-  <w:p>
-    <w:pPr>
-      <w:pStyle w:val="Footer"/>
-      <w:jc w:val="center"/>
-      <w:rPr/>
-    </w:pPr>
-    <w:r>
-      <w:rPr/>
-      <w:t>REGISTRO COFEPRIS 173300536X0433</w:t>
-    </w:r>
-  </w:p>
-</w:ftr>
-</file>
-
-<file path=word/footer3.xml><?xml version="1.0" encoding="utf-8"?>
-<w:ftr xmlns:o="urn:schemas-microsoft-com:office:office" xmlns:r="http://schemas.openxmlformats.org/officeDocument/2006/relationships" xmlns:v="urn:schemas-microsoft-com:vml" xmlns:w="http://schemas.openxmlformats.org/wordprocessingml/2006/main" xmlns:w10="urn:schemas-microsoft-com:office:word" xmlns:wp="http://schemas.openxmlformats.org/drawingml/2006/wordprocessingDrawing" xmlns:wps="http://schemas.microsoft.com/office/word/2010/wordprocessingShape" xmlns:wpg="http://schemas.microsoft.com/office/word/2010/wordprocessingGroup" xmlns:mc="http://schemas.openxmlformats.org/markup-compatibility/2006" xmlns:wp14="http://schemas.microsoft.com/office/word/2010/wordprocessingDrawing" xmlns:w14="http://schemas.microsoft.com/office/word/2010/wordml" xmlns:w15="http://schemas.microsoft.com/office/word/2012/wordml" mc:Ignorable="w14 wp14 w15">
-  <w:p>
-    <w:pPr>
-      <w:pStyle w:val="Footer"/>
-      <w:tabs>
-        <w:tab w:val="left" w:pos="2020" w:leader="none"/>
-        <w:tab w:val="center" w:pos="4419" w:leader="none"/>
-        <w:tab w:val="right" w:pos="8838" w:leader="none"/>
-      </w:tabs>
-      <w:jc w:val="center"/>
-      <w:rPr/>
-    </w:pPr>
-    <w:r>
       <w:drawing>
-        <wp:anchor behindDoc="1" distT="0" distB="0" distL="114300" distR="114300" simplePos="0" locked="0" layoutInCell="0" allowOverlap="1" relativeHeight="7">
+        <wp:anchor behindDoc="0" distT="0" distB="0" distL="114300" distR="114300" simplePos="0" locked="0" layoutInCell="0" allowOverlap="1" relativeHeight="6">
           <wp:simplePos x="0" y="0"/>
           <wp:positionH relativeFrom="column">
-            <wp:posOffset>-337820</wp:posOffset>
+            <wp:posOffset>-307975</wp:posOffset>
           </wp:positionH>
           <wp:positionV relativeFrom="paragraph">
-            <wp:posOffset>19685</wp:posOffset>
+            <wp:posOffset>-649605</wp:posOffset>
           </wp:positionV>
           <wp:extent cx="628015" cy="628015"/>
           <wp:effectExtent l="0" t="0" r="0" b="0"/>
@@ -1164,38 +1016,6 @@
         </wp:anchor>
       </w:drawing>
     </w:r>
-    <w:r>
-      <w:rPr/>
-      <w:t>Degollado # 161 Piso 2 Col. Guerrero, Cuauhtémoc, Ciudad de México, C.P. 06300</w:t>
-    </w:r>
-  </w:p>
-  <w:p>
-    <w:pPr>
-      <w:pStyle w:val="Footer"/>
-      <w:tabs>
-        <w:tab w:val="left" w:pos="2020" w:leader="none"/>
-        <w:tab w:val="center" w:pos="4419" w:leader="none"/>
-        <w:tab w:val="right" w:pos="8838" w:leader="none"/>
-      </w:tabs>
-      <w:jc w:val="center"/>
-      <w:rPr/>
-    </w:pPr>
-    <w:r>
-      <w:rPr/>
-      <w:t>Teléfono: 55 5526 0427</w:t>
-    </w:r>
-  </w:p>
-  <w:p>
-    <w:pPr>
-      <w:pStyle w:val="Footer"/>
-      <w:tabs>
-        <w:tab w:val="left" w:pos="2020" w:leader="none"/>
-        <w:tab w:val="center" w:pos="4419" w:leader="none"/>
-        <w:tab w:val="right" w:pos="8838" w:leader="none"/>
-      </w:tabs>
-      <w:jc w:val="center"/>
-      <w:rPr/>
-    </w:pPr>
     <w:r>
       <w:rPr/>
       <w:t>R.F.C. SIS130924 SK5</w:t>
@@ -1248,12 +1068,12 @@
         <wp:anchor behindDoc="1" distT="0" distB="0" distL="0" distR="0" simplePos="0" locked="0" layoutInCell="0" allowOverlap="1" relativeHeight="2">
           <wp:simplePos x="0" y="0"/>
           <wp:positionH relativeFrom="column">
-            <wp:posOffset>-148590</wp:posOffset>
+            <wp:posOffset>-149225</wp:posOffset>
           </wp:positionH>
           <wp:positionV relativeFrom="paragraph">
-            <wp:posOffset>6350</wp:posOffset>
+            <wp:posOffset>635</wp:posOffset>
           </wp:positionV>
-          <wp:extent cx="2440305" cy="1059180"/>
+          <wp:extent cx="2444750" cy="1053465"/>
           <wp:effectExtent l="0" t="0" r="0" b="0"/>
           <wp:wrapNone/>
           <wp:docPr id="1" name="Imagen 10" descr=""/>
@@ -1271,7 +1091,7 @@
                 </pic:nvPicPr>
                 <pic:blipFill>
                   <a:blip r:embed="rId1"/>
-                  <a:srcRect l="538" t="2289" r="931" b="166"/>
+                  <a:srcRect l="509" t="1692" r="771" b="1294"/>
                   <a:stretch>
                     <a:fillRect/>
                   </a:stretch>
@@ -1279,52 +1099,7 @@
                 <pic:spPr bwMode="auto">
                   <a:xfrm>
                     <a:off x="0" y="0"/>
-                    <a:ext cx="2440305" cy="1059180"/>
-                  </a:xfrm>
-                  <a:prstGeom prst="rect">
-                    <a:avLst/>
-                  </a:prstGeom>
-                </pic:spPr>
-              </pic:pic>
-            </a:graphicData>
-          </a:graphic>
-        </wp:anchor>
-      </w:drawing>
-      <w:drawing>
-        <wp:anchor behindDoc="1" distT="0" distB="0" distL="114300" distR="114300" simplePos="0" locked="0" layoutInCell="0" allowOverlap="1" relativeHeight="4">
-          <wp:simplePos x="0" y="0"/>
-          <wp:positionH relativeFrom="column">
-            <wp:posOffset>4398010</wp:posOffset>
-          </wp:positionH>
-          <wp:positionV relativeFrom="paragraph">
-            <wp:posOffset>-40640</wp:posOffset>
-          </wp:positionV>
-          <wp:extent cx="1134745" cy="1134745"/>
-          <wp:effectExtent l="0" t="0" r="0" b="0"/>
-          <wp:wrapSquare wrapText="bothSides"/>
-          <wp:docPr id="2" name="Imagen 1" descr=""/>
-          <wp:cNvGraphicFramePr>
-            <a:graphicFrameLocks xmlns:a="http://schemas.openxmlformats.org/drawingml/2006/main" noChangeAspect="1"/>
-          </wp:cNvGraphicFramePr>
-          <a:graphic xmlns:a="http://schemas.openxmlformats.org/drawingml/2006/main">
-            <a:graphicData uri="http://schemas.openxmlformats.org/drawingml/2006/picture">
-              <pic:pic xmlns:pic="http://schemas.openxmlformats.org/drawingml/2006/picture">
-                <pic:nvPicPr>
-                  <pic:cNvPr id="2" name="Imagen 1" descr=""/>
-                  <pic:cNvPicPr>
-                    <a:picLocks noChangeAspect="1" noChangeArrowheads="1"/>
-                  </pic:cNvPicPr>
-                </pic:nvPicPr>
-                <pic:blipFill>
-                  <a:blip r:embed="rId2"/>
-                  <a:stretch>
-                    <a:fillRect/>
-                  </a:stretch>
-                </pic:blipFill>
-                <pic:spPr bwMode="auto">
-                  <a:xfrm>
-                    <a:off x="0" y="0"/>
-                    <a:ext cx="1134745" cy="1134745"/>
+                    <a:ext cx="2444750" cy="1053465"/>
                   </a:xfrm>
                   <a:prstGeom prst="rect">
                     <a:avLst/>
@@ -1338,7 +1113,7 @@
       <mc:AlternateContent>
         <mc:Choice Requires="wps">
           <w:drawing>
-            <wp:anchor behindDoc="1" distT="12700" distB="12700" distL="13335" distR="12065" simplePos="0" locked="0" layoutInCell="0" allowOverlap="1" relativeHeight="5" wp14:anchorId="1614BC3C">
+            <wp:anchor behindDoc="1" distT="12700" distB="12700" distL="13335" distR="12065" simplePos="0" locked="0" layoutInCell="0" allowOverlap="1" relativeHeight="4" wp14:anchorId="1614BC3C">
               <wp:simplePos x="0" y="0"/>
               <wp:positionH relativeFrom="column">
                 <wp:posOffset>6172200</wp:posOffset>
@@ -1349,7 +1124,7 @@
               <wp:extent cx="269875" cy="10215880"/>
               <wp:effectExtent l="13335" t="12700" r="12065" b="12700"/>
               <wp:wrapNone/>
-              <wp:docPr id="3" name="7 Rectángulo"/>
+              <wp:docPr id="2" name="7 Rectángulo"/>
               <a:graphic xmlns:a="http://schemas.openxmlformats.org/drawingml/2006/main">
                 <a:graphicData uri="http://schemas.microsoft.com/office/word/2010/wordprocessingShape">
                   <wps:wsp>
@@ -1477,6 +1252,51 @@
           </w:pict>
         </mc:Fallback>
       </mc:AlternateContent>
+      <w:drawing>
+        <wp:anchor behindDoc="0" distT="0" distB="0" distL="114300" distR="114300" simplePos="0" locked="0" layoutInCell="0" allowOverlap="1" relativeHeight="7">
+          <wp:simplePos x="0" y="0"/>
+          <wp:positionH relativeFrom="column">
+            <wp:posOffset>4398010</wp:posOffset>
+          </wp:positionH>
+          <wp:positionV relativeFrom="paragraph">
+            <wp:posOffset>-122555</wp:posOffset>
+          </wp:positionV>
+          <wp:extent cx="1216660" cy="1216660"/>
+          <wp:effectExtent l="0" t="0" r="0" b="0"/>
+          <wp:wrapSquare wrapText="bothSides"/>
+          <wp:docPr id="4" name="Imagen 1" descr=""/>
+          <wp:cNvGraphicFramePr>
+            <a:graphicFrameLocks xmlns:a="http://schemas.openxmlformats.org/drawingml/2006/main" noChangeAspect="1"/>
+          </wp:cNvGraphicFramePr>
+          <a:graphic xmlns:a="http://schemas.openxmlformats.org/drawingml/2006/main">
+            <a:graphicData uri="http://schemas.openxmlformats.org/drawingml/2006/picture">
+              <pic:pic xmlns:pic="http://schemas.openxmlformats.org/drawingml/2006/picture">
+                <pic:nvPicPr>
+                  <pic:cNvPr id="4" name="Imagen 1" descr=""/>
+                  <pic:cNvPicPr>
+                    <a:picLocks noChangeAspect="1" noChangeArrowheads="1"/>
+                  </pic:cNvPicPr>
+                </pic:nvPicPr>
+                <pic:blipFill>
+                  <a:blip r:embed="rId2"/>
+                  <a:stretch>
+                    <a:fillRect/>
+                  </a:stretch>
+                </pic:blipFill>
+                <pic:spPr bwMode="auto">
+                  <a:xfrm>
+                    <a:off x="0" y="0"/>
+                    <a:ext cx="1216660" cy="1216660"/>
+                  </a:xfrm>
+                  <a:prstGeom prst="rect">
+                    <a:avLst/>
+                  </a:prstGeom>
+                </pic:spPr>
+              </pic:pic>
+            </a:graphicData>
+          </a:graphic>
+        </wp:anchor>
+      </w:drawing>
     </w:r>
     <w:r>
       <w:rPr>
@@ -1513,12 +1333,12 @@
         <wp:anchor behindDoc="1" distT="0" distB="0" distL="0" distR="0" simplePos="0" locked="0" layoutInCell="0" allowOverlap="1" relativeHeight="2">
           <wp:simplePos x="0" y="0"/>
           <wp:positionH relativeFrom="column">
-            <wp:posOffset>-148590</wp:posOffset>
+            <wp:posOffset>-149225</wp:posOffset>
           </wp:positionH>
           <wp:positionV relativeFrom="paragraph">
-            <wp:posOffset>6350</wp:posOffset>
+            <wp:posOffset>635</wp:posOffset>
           </wp:positionV>
-          <wp:extent cx="2440305" cy="1059180"/>
+          <wp:extent cx="2444750" cy="1053465"/>
           <wp:effectExtent l="0" t="0" r="0" b="0"/>
           <wp:wrapNone/>
           <wp:docPr id="5" name="Imagen 10" descr=""/>
@@ -1536,7 +1356,7 @@
                 </pic:nvPicPr>
                 <pic:blipFill>
                   <a:blip r:embed="rId1"/>
-                  <a:srcRect l="538" t="2289" r="931" b="166"/>
+                  <a:srcRect l="509" t="1692" r="771" b="1294"/>
                   <a:stretch>
                     <a:fillRect/>
                   </a:stretch>
@@ -1544,52 +1364,7 @@
                 <pic:spPr bwMode="auto">
                   <a:xfrm>
                     <a:off x="0" y="0"/>
-                    <a:ext cx="2440305" cy="1059180"/>
-                  </a:xfrm>
-                  <a:prstGeom prst="rect">
-                    <a:avLst/>
-                  </a:prstGeom>
-                </pic:spPr>
-              </pic:pic>
-            </a:graphicData>
-          </a:graphic>
-        </wp:anchor>
-      </w:drawing>
-      <w:drawing>
-        <wp:anchor behindDoc="1" distT="0" distB="0" distL="114300" distR="114300" simplePos="0" locked="0" layoutInCell="0" allowOverlap="1" relativeHeight="4">
-          <wp:simplePos x="0" y="0"/>
-          <wp:positionH relativeFrom="column">
-            <wp:posOffset>4398010</wp:posOffset>
-          </wp:positionH>
-          <wp:positionV relativeFrom="paragraph">
-            <wp:posOffset>-40640</wp:posOffset>
-          </wp:positionV>
-          <wp:extent cx="1134745" cy="1134745"/>
-          <wp:effectExtent l="0" t="0" r="0" b="0"/>
-          <wp:wrapSquare wrapText="bothSides"/>
-          <wp:docPr id="6" name="Imagen 1" descr=""/>
-          <wp:cNvGraphicFramePr>
-            <a:graphicFrameLocks xmlns:a="http://schemas.openxmlformats.org/drawingml/2006/main" noChangeAspect="1"/>
-          </wp:cNvGraphicFramePr>
-          <a:graphic xmlns:a="http://schemas.openxmlformats.org/drawingml/2006/main">
-            <a:graphicData uri="http://schemas.openxmlformats.org/drawingml/2006/picture">
-              <pic:pic xmlns:pic="http://schemas.openxmlformats.org/drawingml/2006/picture">
-                <pic:nvPicPr>
-                  <pic:cNvPr id="6" name="Imagen 1" descr=""/>
-                  <pic:cNvPicPr>
-                    <a:picLocks noChangeAspect="1" noChangeArrowheads="1"/>
-                  </pic:cNvPicPr>
-                </pic:nvPicPr>
-                <pic:blipFill>
-                  <a:blip r:embed="rId2"/>
-                  <a:stretch>
-                    <a:fillRect/>
-                  </a:stretch>
-                </pic:blipFill>
-                <pic:spPr bwMode="auto">
-                  <a:xfrm>
-                    <a:off x="0" y="0"/>
-                    <a:ext cx="1134745" cy="1134745"/>
+                    <a:ext cx="2444750" cy="1053465"/>
                   </a:xfrm>
                   <a:prstGeom prst="rect">
                     <a:avLst/>
@@ -1603,7 +1378,7 @@
       <mc:AlternateContent>
         <mc:Choice Requires="wps">
           <w:drawing>
-            <wp:anchor behindDoc="1" distT="12700" distB="12700" distL="13335" distR="12065" simplePos="0" locked="0" layoutInCell="0" allowOverlap="1" relativeHeight="5" wp14:anchorId="1614BC3C">
+            <wp:anchor behindDoc="1" distT="12700" distB="12700" distL="13335" distR="12065" simplePos="0" locked="0" layoutInCell="0" allowOverlap="1" relativeHeight="4" wp14:anchorId="1614BC3C">
               <wp:simplePos x="0" y="0"/>
               <wp:positionH relativeFrom="column">
                 <wp:posOffset>6172200</wp:posOffset>
@@ -1614,7 +1389,7 @@
               <wp:extent cx="269875" cy="10215880"/>
               <wp:effectExtent l="13335" t="12700" r="12065" b="12700"/>
               <wp:wrapNone/>
-              <wp:docPr id="7" name="7 Rectángulo"/>
+              <wp:docPr id="6" name="7 Rectángulo"/>
               <a:graphic xmlns:a="http://schemas.openxmlformats.org/drawingml/2006/main">
                 <a:graphicData uri="http://schemas.microsoft.com/office/word/2010/wordprocessingShape">
                   <wps:wsp>
@@ -1742,6 +1517,51 @@
           </w:pict>
         </mc:Fallback>
       </mc:AlternateContent>
+      <w:drawing>
+        <wp:anchor behindDoc="0" distT="0" distB="0" distL="114300" distR="114300" simplePos="0" locked="0" layoutInCell="0" allowOverlap="1" relativeHeight="7">
+          <wp:simplePos x="0" y="0"/>
+          <wp:positionH relativeFrom="column">
+            <wp:posOffset>4398010</wp:posOffset>
+          </wp:positionH>
+          <wp:positionV relativeFrom="paragraph">
+            <wp:posOffset>-122555</wp:posOffset>
+          </wp:positionV>
+          <wp:extent cx="1216660" cy="1216660"/>
+          <wp:effectExtent l="0" t="0" r="0" b="0"/>
+          <wp:wrapSquare wrapText="bothSides"/>
+          <wp:docPr id="8" name="Imagen 1" descr=""/>
+          <wp:cNvGraphicFramePr>
+            <a:graphicFrameLocks xmlns:a="http://schemas.openxmlformats.org/drawingml/2006/main" noChangeAspect="1"/>
+          </wp:cNvGraphicFramePr>
+          <a:graphic xmlns:a="http://schemas.openxmlformats.org/drawingml/2006/main">
+            <a:graphicData uri="http://schemas.openxmlformats.org/drawingml/2006/picture">
+              <pic:pic xmlns:pic="http://schemas.openxmlformats.org/drawingml/2006/picture">
+                <pic:nvPicPr>
+                  <pic:cNvPr id="8" name="Imagen 1" descr=""/>
+                  <pic:cNvPicPr>
+                    <a:picLocks noChangeAspect="1" noChangeArrowheads="1"/>
+                  </pic:cNvPicPr>
+                </pic:nvPicPr>
+                <pic:blipFill>
+                  <a:blip r:embed="rId2"/>
+                  <a:stretch>
+                    <a:fillRect/>
+                  </a:stretch>
+                </pic:blipFill>
+                <pic:spPr bwMode="auto">
+                  <a:xfrm>
+                    <a:off x="0" y="0"/>
+                    <a:ext cx="1216660" cy="1216660"/>
+                  </a:xfrm>
+                  <a:prstGeom prst="rect">
+                    <a:avLst/>
+                  </a:prstGeom>
+                </pic:spPr>
+              </pic:pic>
+            </a:graphicData>
+          </a:graphic>
+        </wp:anchor>
+      </w:drawing>
     </w:r>
     <w:r>
       <w:rPr>

</xml_diff>

<commit_message>
added capacitacion and trabajosocial reports
</commit_message>
<xml_diff>
--- a/media/file_templates/ishihara.docx
+++ b/media/file_templates/ishihara.docx
@@ -777,7 +777,15 @@
           <w:b/>
           <w:bCs/>
         </w:rPr>
-        <w:t>CADENA DE AUTENTICIDAD:usG4OVTe7YZA2M040433656321882tahgbkrDjpXD45v</w:t>
+        <w:t xml:space="preserve">CADENA DE AUTENTICIDAD: </w:t>
+      </w:r>
+      <w:r>
+        <w:rPr>
+          <w:rFonts w:ascii="Arial narrow" w:hAnsi="Arial narrow"/>
+          <w:b/>
+          <w:bCs/>
+        </w:rPr>
+        <w:t>{{cadena_autenticidad}}</w:t>
       </w:r>
     </w:p>
     <w:sectPr>
@@ -860,7 +868,7 @@
     </w:pPr>
     <w:r>
       <w:drawing>
-        <wp:anchor behindDoc="0" distT="0" distB="0" distL="114300" distR="114300" simplePos="0" locked="0" layoutInCell="0" allowOverlap="1" relativeHeight="6">
+        <wp:anchor behindDoc="1" distT="0" distB="0" distL="114300" distR="114300" simplePos="0" locked="0" layoutInCell="0" allowOverlap="1" relativeHeight="6">
           <wp:simplePos x="0" y="0"/>
           <wp:positionH relativeFrom="column">
             <wp:posOffset>-307975</wp:posOffset>
@@ -971,7 +979,7 @@
     </w:pPr>
     <w:r>
       <w:drawing>
-        <wp:anchor behindDoc="0" distT="0" distB="0" distL="114300" distR="114300" simplePos="0" locked="0" layoutInCell="0" allowOverlap="1" relativeHeight="6">
+        <wp:anchor behindDoc="1" distT="0" distB="0" distL="114300" distR="114300" simplePos="0" locked="0" layoutInCell="0" allowOverlap="1" relativeHeight="6">
           <wp:simplePos x="0" y="0"/>
           <wp:positionH relativeFrom="column">
             <wp:posOffset>-307975</wp:posOffset>
@@ -1253,7 +1261,7 @@
         </mc:Fallback>
       </mc:AlternateContent>
       <w:drawing>
-        <wp:anchor behindDoc="0" distT="0" distB="0" distL="114300" distR="114300" simplePos="0" locked="0" layoutInCell="0" allowOverlap="1" relativeHeight="7">
+        <wp:anchor behindDoc="1" distT="0" distB="0" distL="114300" distR="114300" simplePos="0" locked="0" layoutInCell="0" allowOverlap="1" relativeHeight="7">
           <wp:simplePos x="0" y="0"/>
           <wp:positionH relativeFrom="column">
             <wp:posOffset>4398010</wp:posOffset>
@@ -1518,7 +1526,7 @@
         </mc:Fallback>
       </mc:AlternateContent>
       <w:drawing>
-        <wp:anchor behindDoc="0" distT="0" distB="0" distL="114300" distR="114300" simplePos="0" locked="0" layoutInCell="0" allowOverlap="1" relativeHeight="7">
+        <wp:anchor behindDoc="1" distT="0" distB="0" distL="114300" distR="114300" simplePos="0" locked="0" layoutInCell="0" allowOverlap="1" relativeHeight="7">
           <wp:simplePos x="0" y="0"/>
           <wp:positionH relativeFrom="column">
             <wp:posOffset>4398010</wp:posOffset>

</xml_diff>